<commit_message>
fix: update end user and designation for non-good cases
The end user and designation were updated to reflect the correct values for non-good cases. This ensures accurate data representation in the generated strike document.
</commit_message>
<xml_diff>
--- a/public/3-STRIKE/strike.docx
+++ b/public/3-STRIKE/strike.docx
@@ -686,7 +686,14 @@
               <w:rPr>
                 <w:rFonts w:ascii="Tahoma" w:hAnsi="Tahoma" w:cs="Tahoma"/>
               </w:rPr>
-              <w:t>{#bidders}</w:t>
+              <w:t>{#</w:t>
+            </w:r>
+            <w:proofErr w:type="gramStart"/>
+            <w:r>
+              <w:rPr>
+                <w:rFonts w:ascii="Tahoma" w:hAnsi="Tahoma" w:cs="Tahoma"/>
+              </w:rPr>
+              <w:t>bidders}</w:t>
             </w:r>
             <w:r>
               <w:rPr>
@@ -694,6 +701,7 @@
               </w:rPr>
               <w:t>{</w:t>
             </w:r>
+            <w:proofErr w:type="gramEnd"/>
             <w:r>
               <w:rPr>
                 <w:rFonts w:ascii="Tahoma" w:hAnsi="Tahoma" w:cs="Tahoma"/>
@@ -1130,6 +1138,14 @@
       <w:tblPr>
         <w:tblStyle w:val="TableGrid"/>
         <w:tblW w:w="0" w:type="auto"/>
+        <w:tblBorders>
+          <w:top w:val="none" w:sz="0" w:space="0" w:color="auto"/>
+          <w:left w:val="none" w:sz="0" w:space="0" w:color="auto"/>
+          <w:bottom w:val="none" w:sz="0" w:space="0" w:color="auto"/>
+          <w:right w:val="none" w:sz="0" w:space="0" w:color="auto"/>
+          <w:insideH w:val="none" w:sz="0" w:space="0" w:color="auto"/>
+          <w:insideV w:val="none" w:sz="0" w:space="0" w:color="auto"/>
+        </w:tblBorders>
         <w:tblLook w:val="04A0" w:firstRow="1" w:lastRow="0" w:firstColumn="1" w:lastColumn="0" w:noHBand="0" w:noVBand="1"/>
       </w:tblPr>
       <w:tblGrid>
@@ -1503,6 +1519,14 @@
         <w:tblStyle w:val="TableGrid"/>
         <w:tblW w:w="0" w:type="auto"/>
         <w:tblInd w:w="4574" w:type="dxa"/>
+        <w:tblBorders>
+          <w:top w:val="none" w:sz="0" w:space="0" w:color="auto"/>
+          <w:left w:val="none" w:sz="0" w:space="0" w:color="auto"/>
+          <w:bottom w:val="none" w:sz="0" w:space="0" w:color="auto"/>
+          <w:right w:val="none" w:sz="0" w:space="0" w:color="auto"/>
+          <w:insideH w:val="none" w:sz="0" w:space="0" w:color="auto"/>
+          <w:insideV w:val="none" w:sz="0" w:space="0" w:color="auto"/>
+        </w:tblBorders>
         <w:tblLook w:val="04A0" w:firstRow="1" w:lastRow="0" w:firstColumn="1" w:lastColumn="0" w:noHBand="0" w:noVBand="1"/>
       </w:tblPr>
       <w:tblGrid>
@@ -4137,6 +4161,7 @@
     <w:rsid w:val="00C805B0"/>
     <w:rsid w:val="00CB2187"/>
     <w:rsid w:val="00CF18B7"/>
+    <w:rsid w:val="00D011D8"/>
     <w:rsid w:val="00D31D4A"/>
     <w:rsid w:val="00E35119"/>
     <w:rsid w:val="00EC48A3"/>

</xml_diff>